<commit_message>
New translations SMARTNODES.docx (Nigerian Pidgin)
</commit_message>
<xml_diff>
--- a/done/Nigerian Pidgin/SMARTNODES.docx
+++ b/done/Nigerian Pidgin/SMARTNODES.docx
@@ -242,8 +242,8 @@
           <w:szCs w:val="51"/>
         </w:rPr>
       </w:pPr>
-      <w:bookmarkStart w:id="1" w:name="smarthosting"/>
-      <w:bookmarkEnd w:id="1"/>
+      <w:bookmarkStart w:id="0" w:name="smarthosting"/>
+      <w:bookmarkEnd w:id="0"/>
       <w:r>
         <w:rPr>
           <w:rFonts w:ascii="Helvetica" w:hAnsi="Helvetica" w:cs="Helvetica" w:eastAsia="Times New Roman"/>
@@ -291,6 +291,20 @@
         </w:rPr>
         <w:t xml:space="preserve"> Arguably the hardest part. Smart can be obtained from exchanges such as </w:t>
       </w:r>
+      <w:hyperlink r:id="rId5" w:history="1">
+        <w:r>
+          <w:rPr>
+            <w:rFonts w:ascii="inherit" w:hAnsi="inherit" w:cs="Open Sans" w:eastAsia="Times New Roman"/>
+            <w:b/>
+            <w:bCs/>
+            <w:sz w:val="21"/>
+            <w:szCs w:val="21"/>
+            <w:u w:val="single"/>
+            <w:bdr w:val="none" w:sz="0" w:space="0" w:color="auto" w:frame="1"/>
+          </w:rPr>
+          <w:t>CryptoBridge</w:t>
+        </w:r>
+      </w:hyperlink>
       <w:r>
         <w:rPr>
           <w:rFonts w:ascii="inherit" w:hAnsi="inherit" w:cs="Open Sans" w:eastAsia="Times New Roman"/>
@@ -300,101 +314,31 @@
           <w:szCs w:val="21"/>
           <w:bdr w:val="none" w:sz="0" w:space="0" w:color="auto" w:frame="1"/>
         </w:rPr>
-        <w:fldChar w:fldCharType="begin"/>
-      </w:r>
-      <w:r>
-        <w:rPr>
-          <w:rFonts w:ascii="inherit" w:eastAsia="Times New Roman" w:hAnsi="inherit" w:cs="Open Sans"/>
+        <w:t xml:space="preserve">, </w:t>
+      </w:r>
+      <w:hyperlink r:id="rId6" w:history="1">
+        <w:r>
+          <w:rPr>
+            <w:rFonts w:ascii="inherit" w:hAnsi="inherit" w:cs="Open Sans" w:eastAsia="Times New Roman"/>
+            <w:b/>
+            <w:bCs/>
+            <w:sz w:val="21"/>
+            <w:szCs w:val="21"/>
+            <w:u w:val="single"/>
+            <w:bdr w:val="none" w:sz="0" w:space="0" w:color="auto" w:frame="1"/>
+          </w:rPr>
+          <w:t>HitBTC</w:t>
+        </w:r>
+      </w:hyperlink>
+      <w:r>
+        <w:rPr>
+          <w:rFonts w:ascii="inherit" w:hAnsi="inherit" w:cs="Open Sans" w:eastAsia="Times New Roman"/>
           <w:b/>
           <w:bCs/>
           <w:sz w:val="21"/>
           <w:szCs w:val="21"/>
           <w:bdr w:val="none" w:sz="0" w:space="0" w:color="auto" w:frame="1"/>
         </w:rPr>
-        <w:instrText xml:space="preserve"> HYPERLINK "https://crypto-bridge.org/" </w:instrText>
-      </w:r>
-      <w:r>
-        <w:rPr>
-          <w:rFonts w:ascii="inherit" w:eastAsia="Times New Roman" w:hAnsi="inherit" w:cs="Open Sans"/>
-          <w:b/>
-          <w:bCs/>
-          <w:sz w:val="21"/>
-          <w:szCs w:val="21"/>
-          <w:bdr w:val="none" w:sz="0" w:space="0" w:color="auto" w:frame="1"/>
-        </w:rPr>
-        <w:fldChar w:fldCharType="separate"/>
-      </w:r>
-      <w:r>
-        <w:rPr>
-          <w:rFonts w:ascii="inherit" w:eastAsia="Times New Roman" w:hAnsi="inherit" w:cs="Open Sans"/>
-          <w:b/>
-          <w:bCs/>
-          <w:sz w:val="21"/>
-          <w:szCs w:val="21"/>
-          <w:u w:val="single"/>
-          <w:bdr w:val="none" w:sz="0" w:space="0" w:color="auto" w:frame="1"/>
-        </w:rPr>
-        <w:t>CryptoBridge</w:t>
-      </w:r>
-      <w:proofErr w:type="spellEnd"/>
-      <w:r>
-        <w:rPr>
-          <w:rFonts w:ascii="inherit" w:eastAsia="Times New Roman" w:hAnsi="inherit" w:cs="Open Sans"/>
-          <w:b/>
-          <w:bCs/>
-          <w:sz w:val="21"/>
-          <w:szCs w:val="21"/>
-          <w:bdr w:val="none" w:sz="0" w:space="0" w:color="auto" w:frame="1"/>
-        </w:rPr>
-        <w:fldChar w:fldCharType="end"/>
-        <w:t xml:space="preserve">, </w:t>
-        <w:fldChar w:fldCharType="begin"/>
-      </w:r>
-      <w:r>
-        <w:rPr>
-          <w:rFonts w:ascii="inherit" w:eastAsia="Times New Roman" w:hAnsi="inherit" w:cs="Open Sans"/>
-          <w:b/>
-          <w:bCs/>
-          <w:sz w:val="21"/>
-          <w:szCs w:val="21"/>
-          <w:bdr w:val="none" w:sz="0" w:space="0" w:color="auto" w:frame="1"/>
-        </w:rPr>
-        <w:instrText xml:space="preserve"> HYPERLINK "https://hitbtc.com/SMART-to-BTC" </w:instrText>
-      </w:r>
-      <w:r>
-        <w:rPr>
-          <w:rFonts w:ascii="inherit" w:eastAsia="Times New Roman" w:hAnsi="inherit" w:cs="Open Sans"/>
-          <w:b/>
-          <w:bCs/>
-          <w:sz w:val="21"/>
-          <w:szCs w:val="21"/>
-          <w:bdr w:val="none" w:sz="0" w:space="0" w:color="auto" w:frame="1"/>
-        </w:rPr>
-        <w:fldChar w:fldCharType="separate"/>
-      </w:r>
-      <w:r>
-        <w:rPr>
-          <w:rFonts w:ascii="inherit" w:eastAsia="Times New Roman" w:hAnsi="inherit" w:cs="Open Sans"/>
-          <w:b/>
-          <w:bCs/>
-          <w:sz w:val="21"/>
-          <w:szCs w:val="21"/>
-          <w:u w:val="single"/>
-          <w:bdr w:val="none" w:sz="0" w:space="0" w:color="auto" w:frame="1"/>
-        </w:rPr>
-        <w:t>HitBTC</w:t>
-      </w:r>
-      <w:proofErr w:type="spellEnd"/>
-      <w:r>
-        <w:rPr>
-          <w:rFonts w:ascii="inherit" w:eastAsia="Times New Roman" w:hAnsi="inherit" w:cs="Open Sans"/>
-          <w:b/>
-          <w:bCs/>
-          <w:sz w:val="21"/>
-          <w:szCs w:val="21"/>
-          <w:bdr w:val="none" w:sz="0" w:space="0" w:color="auto" w:frame="1"/>
-        </w:rPr>
-        <w:fldChar w:fldCharType="end"/>
         <w:t>.</w:t>
       </w:r>
       <w:r>
@@ -405,7 +349,7 @@
         </w:rPr>
         <w:t xml:space="preserve"> For the full list of places to obtain Smart click </w:t>
       </w:r>
-      <w:hyperlink r:id="rId5" w:tgtFrame="_blank" w:history="1">
+      <w:hyperlink r:id="rId7" w:tgtFrame="_blank" w:history="1">
         <w:r>
           <w:rPr>
             <w:rFonts w:ascii="inherit" w:hAnsi="inherit" w:cs="Open Sans" w:eastAsia="Times New Roman"/>
@@ -610,7 +554,7 @@
         </w:rPr>
         <w:t xml:space="preserve"> Pick your time and follow this </w:t>
       </w:r>
-      <w:hyperlink r:id="rId6" w:history="1">
+      <w:hyperlink r:id="rId8" w:history="1">
         <w:r>
           <w:rPr>
             <w:rFonts w:ascii="inherit" w:hAnsi="inherit" w:cs="Open Sans" w:eastAsia="Times New Roman"/>
@@ -811,777 +755,6 @@
           <w:szCs w:val="24"/>
         </w:rPr>
       </w:pPr>
-    </w:p>
-    <w:p>
-      <w:pPr>
-        <w:spacing w:after="0" w:line="240" w:lineRule="auto"/>
-        <w:rPr>
-          <w:rFonts w:ascii="Times New Roman" w:eastAsia="Times New Roman" w:hAnsi="Times New Roman" w:cs="Times New Roman"/>
-          <w:sz w:val="24"/>
-          <w:szCs w:val="24"/>
-        </w:rPr>
-      </w:pPr>
-      <w:r>
-        <w:rPr>
-          <w:rFonts w:ascii="Verdana" w:hAnsi="Verdana" w:cs="Times New Roman" w:eastAsia="Times New Roman"/>
-          <w:b/>
-          <w:bCs/>
-          <w:color w:val="000000"/>
-          <w:sz w:val="17"/>
-          <w:szCs w:val="17"/>
-          <w:shd w:val="clear" w:color="auto" w:fill="FFFFFF"/>
-        </w:rPr>
-        <w:t xml:space="preserve">1.SmartNode Setup Guide</w:t>
-      </w:r>
-    </w:p>
-    <w:p>
-      <w:pPr>
-        <w:spacing w:after="0" w:line="240" w:lineRule="auto"/>
-        <w:rPr>
-          <w:rFonts w:ascii="Times New Roman" w:eastAsia="Times New Roman" w:hAnsi="Times New Roman" w:cs="Times New Roman"/>
-          <w:sz w:val="24"/>
-          <w:szCs w:val="24"/>
-        </w:rPr>
-      </w:pPr>
-      <w:r>
-        <w:rPr>
-          <w:rFonts w:ascii="Verdana" w:hAnsi="Verdana" w:cs="Times New Roman" w:eastAsia="Times New Roman"/>
-          <w:b/>
-          <w:bCs/>
-          <w:color w:val="000000"/>
-          <w:sz w:val="17"/>
-          <w:szCs w:val="17"/>
-          <w:shd w:val="clear" w:color="auto" w:fill="FFFFFF"/>
-        </w:rPr>
-        <w:t xml:space="preserve">2.How can I speed up the blockchain syncing for my SmartNode?</w:t>
-      </w:r>
-    </w:p>
-    <w:p>
-      <w:pPr>
-        <w:spacing w:after="0" w:line="240" w:lineRule="auto"/>
-        <w:rPr>
-          <w:rFonts w:ascii="Times New Roman" w:eastAsia="Times New Roman" w:hAnsi="Times New Roman" w:cs="Times New Roman"/>
-          <w:sz w:val="24"/>
-          <w:szCs w:val="24"/>
-        </w:rPr>
-      </w:pPr>
-    </w:p>
-    <w:p>
-      <w:pPr>
-        <w:spacing w:before="180" w:after="180" w:line="240" w:lineRule="auto"/>
-        <w:ind w:left="720"/>
-        <w:rPr>
-          <w:rFonts w:ascii="Times New Roman" w:eastAsia="Times New Roman" w:hAnsi="Times New Roman" w:cs="Times New Roman"/>
-          <w:sz w:val="24"/>
-          <w:szCs w:val="24"/>
-        </w:rPr>
-      </w:pPr>
-      <w:r>
-        <w:rPr>
-          <w:rFonts w:ascii="Arial" w:hAnsi="Arial" w:cs="Arial" w:eastAsia="Times New Roman"/>
-          <w:color w:val="000000"/>
-          <w:sz w:val="21"/>
-          <w:szCs w:val="21"/>
-        </w:rPr>
-        <w:t xml:space="preserve">1.In VPS</w:t>
-      </w:r>
-    </w:p>
-    <w:p>
-      <w:pPr>
-        <w:spacing w:before="180" w:after="180" w:line="240" w:lineRule="auto"/>
-        <w:ind w:left="720"/>
-        <w:rPr>
-          <w:rFonts w:ascii="Times New Roman" w:eastAsia="Times New Roman" w:hAnsi="Times New Roman" w:cs="Times New Roman"/>
-          <w:sz w:val="24"/>
-          <w:szCs w:val="24"/>
-        </w:rPr>
-      </w:pPr>
-      <w:r>
-        <w:rPr>
-          <w:rFonts w:ascii="Arial" w:hAnsi="Arial" w:cs="Arial" w:eastAsia="Times New Roman"/>
-          <w:color w:val="000000"/>
-          <w:sz w:val="21"/>
-          <w:szCs w:val="21"/>
-        </w:rPr>
-        <w:t xml:space="preserve">Don’t need. SmartNodes should sync fast from a VPS</w:t>
-      </w:r>
-    </w:p>
-    <w:p>
-      <w:pPr>
-        <w:spacing w:before="180" w:after="180" w:line="240" w:lineRule="auto"/>
-        <w:ind w:left="720"/>
-        <w:rPr>
-          <w:rFonts w:ascii="Times New Roman" w:eastAsia="Times New Roman" w:hAnsi="Times New Roman" w:cs="Times New Roman"/>
-          <w:sz w:val="24"/>
-          <w:szCs w:val="24"/>
-        </w:rPr>
-      </w:pPr>
-      <w:r>
-        <w:rPr>
-          <w:rFonts w:ascii="Arial" w:hAnsi="Arial" w:cs="Arial" w:eastAsia="Times New Roman"/>
-          <w:color w:val="000000"/>
-          <w:sz w:val="21"/>
-          <w:szCs w:val="21"/>
-        </w:rPr>
-        <w:t xml:space="preserve">2. In Local Wallet</w:t>
-      </w:r>
-    </w:p>
-    <w:p>
-      <w:pPr>
-        <w:spacing w:after="0" w:line="240" w:lineRule="auto"/>
-        <w:rPr>
-          <w:rFonts w:ascii="Times New Roman" w:eastAsia="Times New Roman" w:hAnsi="Times New Roman" w:cs="Times New Roman"/>
-          <w:sz w:val="24"/>
-          <w:szCs w:val="24"/>
-        </w:rPr>
-      </w:pPr>
-    </w:p>
-    <w:p>
-      <w:pPr>
-        <w:spacing w:before="180" w:after="180" w:line="240" w:lineRule="auto"/>
-        <w:rPr>
-          <w:rFonts w:ascii="Times New Roman" w:eastAsia="Times New Roman" w:hAnsi="Times New Roman" w:cs="Times New Roman"/>
-          <w:sz w:val="24"/>
-          <w:szCs w:val="24"/>
-        </w:rPr>
-      </w:pPr>
-      <w:r>
-        <w:rPr>
-          <w:rFonts w:ascii="Verdana" w:hAnsi="Verdana" w:cs="Times New Roman" w:eastAsia="Times New Roman"/>
-          <w:b/>
-          <w:bCs/>
-          <w:color w:val="000000"/>
-          <w:sz w:val="17"/>
-          <w:szCs w:val="17"/>
-          <w:shd w:val="clear" w:color="auto" w:fill="FFFFFF"/>
-        </w:rPr>
-        <w:t xml:space="preserve">3. Bash installer for smartnode on VPS</w:t>
-      </w:r>
-    </w:p>
-    <w:p>
-      <w:pPr>
-        <w:spacing w:before="180" w:after="180" w:line="240" w:lineRule="auto"/>
-        <w:rPr>
-          <w:rFonts w:ascii="Times New Roman" w:eastAsia="Times New Roman" w:hAnsi="Times New Roman" w:cs="Times New Roman"/>
-          <w:sz w:val="24"/>
-          <w:szCs w:val="24"/>
-        </w:rPr>
-      </w:pPr>
-      <w:r>
-        <w:rPr>
-          <w:rFonts w:ascii="Arial" w:hAnsi="Arial" w:cs="Arial" w:eastAsia="Times New Roman"/>
-          <w:color w:val="000000"/>
-          <w:sz w:val="21"/>
-          <w:szCs w:val="21"/>
-          <w:shd w:val="clear" w:color="auto" w:fill="F8F8F8"/>
-        </w:rPr>
-        <w:t xml:space="preserve">This installer is only suitable for a dedicated vps. The anti-ddos script in this installer will disable all ports including the http, https and dns ports. It will only leave the smartnode port open as well as a custom port for SSH</w:t>
-      </w:r>
-    </w:p>
-    <w:p>
-      <w:pPr>
-        <w:spacing w:before="180" w:after="180" w:line="240" w:lineRule="auto"/>
-        <w:rPr>
-          <w:rFonts w:ascii="Times New Roman" w:eastAsia="Times New Roman" w:hAnsi="Times New Roman" w:cs="Times New Roman"/>
-          <w:sz w:val="24"/>
-          <w:szCs w:val="24"/>
-        </w:rPr>
-      </w:pPr>
-      <w:r>
-        <w:rPr>
-          <w:rFonts w:ascii="Arial" w:hAnsi="Arial" w:cs="Arial" w:eastAsia="Times New Roman"/>
-          <w:b/>
-          <w:bCs/>
-          <w:color w:val="000000"/>
-          <w:sz w:val="21"/>
-          <w:szCs w:val="21"/>
-          <w:shd w:val="clear" w:color="auto" w:fill="F8F8F8"/>
-        </w:rPr>
-        <w:t>4.</w:t>
-      </w:r>
-      <w:r>
-        <w:rPr>
-          <w:rFonts w:ascii="Verdana" w:hAnsi="Verdana" w:cs="Times New Roman" w:eastAsia="Times New Roman"/>
-          <w:b/>
-          <w:bCs/>
-          <w:color w:val="000000"/>
-          <w:sz w:val="17"/>
-          <w:szCs w:val="17"/>
-          <w:shd w:val="clear" w:color="auto" w:fill="FFFFFF"/>
-        </w:rPr>
-        <w:t xml:space="preserve">Common SmartNodes errors</w:t>
-      </w:r>
-    </w:p>
-    <w:p>
-      <w:pPr>
-        <w:spacing w:before="180" w:after="180" w:line="240" w:lineRule="auto"/>
-        <w:rPr>
-          <w:rFonts w:ascii="Times New Roman" w:eastAsia="Times New Roman" w:hAnsi="Times New Roman" w:cs="Times New Roman"/>
-          <w:sz w:val="24"/>
-          <w:szCs w:val="24"/>
-        </w:rPr>
-      </w:pPr>
-      <w:r>
-        <w:rPr>
-          <w:rFonts w:ascii="Arial" w:hAnsi="Arial" w:cs="Arial" w:eastAsia="Times New Roman"/>
-          <w:b/>
-          <w:bCs/>
-          <w:color w:val="000000"/>
-          <w:sz w:val="24"/>
-          <w:szCs w:val="24"/>
-        </w:rPr>
-        <w:t xml:space="preserve">Can’t type special characters </w:t>
-      </w:r>
-    </w:p>
-    <w:p>
-      <w:pPr>
-        <w:spacing w:before="180" w:after="180" w:line="240" w:lineRule="auto"/>
-        <w:rPr>
-          <w:rFonts w:ascii="Times New Roman" w:eastAsia="Times New Roman" w:hAnsi="Times New Roman" w:cs="Times New Roman"/>
-          <w:sz w:val="24"/>
-          <w:szCs w:val="24"/>
-        </w:rPr>
-      </w:pPr>
-      <w:r>
-        <w:rPr>
-          <w:rFonts w:ascii="Arial" w:hAnsi="Arial" w:cs="Arial" w:eastAsia="Times New Roman"/>
-          <w:color w:val="252525"/>
-          <w:sz w:val="21"/>
-          <w:szCs w:val="21"/>
-          <w:shd w:val="clear" w:color="auto" w:fill="F8F8F8"/>
-        </w:rPr>
-        <w:t xml:space="preserve">Notes about console: The console software does not support cut &amp; paste. You will need to key in login information directly. The software also uses the US character set. If you are using an international keyboard layout and are having trouble to key in the special characters used in passwords please switch to a US keyboard layout.</w:t>
-      </w:r>
-    </w:p>
-    <w:p>
-      <w:pPr>
-        <w:spacing w:before="180" w:after="180" w:line="240" w:lineRule="auto"/>
-        <w:rPr>
-          <w:rFonts w:ascii="Times New Roman" w:eastAsia="Times New Roman" w:hAnsi="Times New Roman" w:cs="Times New Roman"/>
-          <w:sz w:val="24"/>
-          <w:szCs w:val="24"/>
-        </w:rPr>
-      </w:pPr>
-      <w:r>
-        <w:rPr>
-          <w:rFonts w:ascii="Arial" w:hAnsi="Arial" w:cs="Arial" w:eastAsia="Times New Roman"/>
-          <w:b/>
-          <w:bCs/>
-          <w:color w:val="000000"/>
-          <w:sz w:val="24"/>
-          <w:szCs w:val="24"/>
-        </w:rPr>
-        <w:t>EXPIRE</w:t>
-      </w:r>
-    </w:p>
-    <w:p>
-      <w:pPr>
-        <w:spacing w:before="180" w:after="180" w:line="240" w:lineRule="auto"/>
-        <w:rPr>
-          <w:rFonts w:ascii="Times New Roman" w:eastAsia="Times New Roman" w:hAnsi="Times New Roman" w:cs="Times New Roman"/>
-          <w:sz w:val="24"/>
-          <w:szCs w:val="24"/>
-        </w:rPr>
-      </w:pPr>
-      <w:r>
-        <w:rPr>
-          <w:rFonts w:ascii="Arial" w:hAnsi="Arial" w:cs="Arial" w:eastAsia="Times New Roman"/>
-          <w:color w:val="252525"/>
-          <w:sz w:val="21"/>
-          <w:szCs w:val="21"/>
-          <w:shd w:val="clear" w:color="auto" w:fill="F8F8F8"/>
-        </w:rPr>
-        <w:t xml:space="preserve">Expired implies it is not communicating with other nodes, after a while it goes to expired. It could also happen if the node was not configured correctly. Its like a website timeout kind of. If it was enabled, and is now expired then its not communicating for some reason, if it was pre-enabled but went to expired, then its not configured correctly etc.</w:t>
-      </w:r>
-    </w:p>
-    <w:p>
-      <w:pPr>
-        <w:spacing w:before="180" w:after="180" w:line="240" w:lineRule="auto"/>
-        <w:rPr>
-          <w:rFonts w:ascii="Times New Roman" w:eastAsia="Times New Roman" w:hAnsi="Times New Roman" w:cs="Times New Roman"/>
-          <w:sz w:val="24"/>
-          <w:szCs w:val="24"/>
-        </w:rPr>
-      </w:pPr>
-      <w:r>
-        <w:rPr>
-          <w:rFonts w:ascii="Arial" w:hAnsi="Arial" w:cs="Arial" w:eastAsia="Times New Roman"/>
-          <w:b/>
-          <w:bCs/>
-          <w:color w:val="000000"/>
-          <w:sz w:val="24"/>
-          <w:szCs w:val="24"/>
-        </w:rPr>
-        <w:t>NEW_START_REQUIRED</w:t>
-      </w:r>
-    </w:p>
-    <w:p>
-      <w:pPr>
-        <w:spacing w:before="180" w:after="180" w:line="240" w:lineRule="auto"/>
-        <w:rPr>
-          <w:rFonts w:ascii="Times New Roman" w:eastAsia="Times New Roman" w:hAnsi="Times New Roman" w:cs="Times New Roman"/>
-          <w:sz w:val="24"/>
-          <w:szCs w:val="24"/>
-        </w:rPr>
-      </w:pPr>
-      <w:r>
-        <w:rPr>
-          <w:rFonts w:ascii="Arial" w:hAnsi="Arial" w:cs="Arial" w:eastAsia="Times New Roman"/>
-          <w:color w:val="252525"/>
-          <w:sz w:val="21"/>
-          <w:szCs w:val="21"/>
-          <w:shd w:val="clear" w:color="auto" w:fill="F8F8F8"/>
-        </w:rPr>
-        <w:t xml:space="preserve">Please check your storage space. We face this issue when we haven’t used the bash  installer from https://github.com/SmartCash/smartnode. The debug.log eat all space in storage, you have to create a crontab to rotate the log file</w:t>
-      </w:r>
-    </w:p>
-    <w:p>
-      <w:pPr>
-        <w:spacing w:before="180" w:after="180" w:line="240" w:lineRule="auto"/>
-        <w:rPr>
-          <w:rFonts w:ascii="Times New Roman" w:eastAsia="Times New Roman" w:hAnsi="Times New Roman" w:cs="Times New Roman"/>
-          <w:sz w:val="24"/>
-          <w:szCs w:val="24"/>
-        </w:rPr>
-      </w:pPr>
-      <w:r>
-        <w:rPr>
-          <w:rFonts w:ascii="Arial" w:hAnsi="Arial" w:cs="Arial" w:eastAsia="Times New Roman"/>
-          <w:b/>
-          <w:bCs/>
-          <w:color w:val="000000"/>
-          <w:sz w:val="24"/>
-          <w:szCs w:val="24"/>
-        </w:rPr>
-        <w:t xml:space="preserve">Node status error “Not capable smartnode: Smartnode not in smartnode list”</w:t>
-      </w:r>
-    </w:p>
-    <w:p>
-      <w:pPr>
-        <w:spacing w:before="180" w:after="180" w:line="240" w:lineRule="auto"/>
-        <w:rPr>
-          <w:rFonts w:ascii="Times New Roman" w:eastAsia="Times New Roman" w:hAnsi="Times New Roman" w:cs="Times New Roman"/>
-          <w:sz w:val="24"/>
-          <w:szCs w:val="24"/>
-        </w:rPr>
-      </w:pPr>
-      <w:r>
-        <w:rPr>
-          <w:rFonts w:ascii="Arial" w:hAnsi="Arial" w:cs="Arial" w:eastAsia="Times New Roman"/>
-          <w:b/>
-          <w:bCs/>
-          <w:color w:val="252525"/>
-          <w:sz w:val="21"/>
-          <w:szCs w:val="21"/>
-          <w:shd w:val="clear" w:color="auto" w:fill="F8F8F8"/>
-        </w:rPr>
-        <w:t xml:space="preserve">You most likely haven’t applied the steps described in Section 9 of the Setup Guide correctly. The final steps after setting up the VPS are that you move to your desktop computer once again, edit the smartnode.conf there and finally start the node from your software wallet (SmartNodes tab).</w:t>
-      </w:r>
-    </w:p>
-    <w:p>
-      <w:pPr>
-        <w:spacing w:before="180" w:after="180" w:line="240" w:lineRule="auto"/>
-        <w:rPr>
-          <w:rFonts w:ascii="Times New Roman" w:eastAsia="Times New Roman" w:hAnsi="Times New Roman" w:cs="Times New Roman"/>
-          <w:sz w:val="24"/>
-          <w:szCs w:val="24"/>
-        </w:rPr>
-      </w:pPr>
-      <w:r>
-        <w:rPr>
-          <w:rFonts w:ascii="Arial" w:hAnsi="Arial" w:cs="Arial" w:eastAsia="Times New Roman"/>
-          <w:b/>
-          <w:bCs/>
-          <w:color w:val="000000"/>
-          <w:sz w:val="24"/>
-          <w:szCs w:val="24"/>
-        </w:rPr>
-        <w:t xml:space="preserve">Node status error “Not capable smartnode: Can’t detect valid external address …</w:t>
-      </w:r>
-    </w:p>
-    <w:p>
-      <w:pPr>
-        <w:spacing w:before="180" w:after="180" w:line="240" w:lineRule="auto"/>
-        <w:rPr>
-          <w:rFonts w:ascii="Times New Roman" w:eastAsia="Times New Roman" w:hAnsi="Times New Roman" w:cs="Times New Roman"/>
-          <w:sz w:val="24"/>
-          <w:szCs w:val="24"/>
-        </w:rPr>
-      </w:pPr>
-      <w:r>
-        <w:rPr>
-          <w:rFonts w:ascii="Arial" w:hAnsi="Arial" w:cs="Arial" w:eastAsia="Times New Roman"/>
-          <w:b/>
-          <w:bCs/>
-          <w:color w:val="252525"/>
-          <w:sz w:val="21"/>
-          <w:szCs w:val="21"/>
-          <w:shd w:val="clear" w:color="auto" w:fill="F8F8F8"/>
-        </w:rPr>
-        <w:t xml:space="preserve">Your hosting provider most likely doesn’t support automatic assignation of the external IP or IPv4. This issue has been reported with AWS (Amazon Web Services), among others. It can be solved by adding the following line to smartcash.conf on your VPS:</w:t>
-      </w:r>
-      <w:r>
-        <w:rPr>
-          <w:rFonts w:ascii="Courier New" w:hAnsi="Courier New" w:cs="Courier New" w:eastAsia="Times New Roman"/>
-          <w:b/>
-          <w:bCs/>
-          <w:color w:val="252525"/>
-          <w:sz w:val="21"/>
-          <w:szCs w:val="21"/>
-          <w:shd w:val="clear" w:color="auto" w:fill="F8F8F8"/>
-        </w:rPr>
-        <w:t>externalip=PUT_EXTERNAL_IP_OF_YOUR_NODE_HERE</w:t>
-      </w:r>
-    </w:p>
-    <w:p>
-      <w:pPr>
-        <w:spacing w:before="180" w:after="180" w:line="240" w:lineRule="auto"/>
-        <w:rPr>
-          <w:rFonts w:ascii="Times New Roman" w:eastAsia="Times New Roman" w:hAnsi="Times New Roman" w:cs="Times New Roman"/>
-          <w:sz w:val="24"/>
-          <w:szCs w:val="24"/>
-        </w:rPr>
-      </w:pPr>
-      <w:r>
-        <w:rPr>
-          <w:rFonts w:ascii="Arial" w:hAnsi="Arial" w:cs="Arial" w:eastAsia="Times New Roman"/>
-          <w:b/>
-          <w:bCs/>
-          <w:color w:val="000000"/>
-          <w:sz w:val="24"/>
-          <w:szCs w:val="24"/>
-        </w:rPr>
-        <w:t>5.</w:t>
-      </w:r>
-      <w:r>
-        <w:rPr>
-          <w:rFonts w:ascii="Verdana" w:hAnsi="Verdana" w:cs="Times New Roman" w:eastAsia="Times New Roman"/>
-          <w:b/>
-          <w:bCs/>
-          <w:color w:val="000000"/>
-          <w:sz w:val="17"/>
-          <w:szCs w:val="17"/>
-          <w:shd w:val="clear" w:color="auto" w:fill="FFFFFF"/>
-        </w:rPr>
-        <w:t xml:space="preserve">Do we have grace period in SmartNodes?</w:t>
-      </w:r>
-    </w:p>
-    <w:p>
-      <w:pPr>
-        <w:spacing w:before="180" w:after="180" w:line="240" w:lineRule="auto"/>
-        <w:rPr>
-          <w:rFonts w:ascii="Times New Roman" w:eastAsia="Times New Roman" w:hAnsi="Times New Roman" w:cs="Times New Roman"/>
-          <w:sz w:val="24"/>
-          <w:szCs w:val="24"/>
-        </w:rPr>
-      </w:pPr>
-      <w:r>
-        <w:rPr>
-          <w:rFonts w:ascii="Arial" w:hAnsi="Arial" w:cs="Arial" w:eastAsia="Times New Roman"/>
-          <w:color w:val="252525"/>
-          <w:sz w:val="21"/>
-          <w:szCs w:val="21"/>
-          <w:shd w:val="clear" w:color="auto" w:fill="F8F8F8"/>
-        </w:rPr>
-        <w:t xml:space="preserve">Grace period for SmartNode downtime is two hours, so great for updates, reboot, launch smartnode etc and and you’re still all good</w:t>
-      </w:r>
-    </w:p>
-    <w:p>
-      <w:pPr>
-        <w:spacing w:before="180" w:after="180" w:line="240" w:lineRule="auto"/>
-        <w:rPr>
-          <w:rFonts w:ascii="Times New Roman" w:eastAsia="Times New Roman" w:hAnsi="Times New Roman" w:cs="Times New Roman"/>
-          <w:sz w:val="24"/>
-          <w:szCs w:val="24"/>
-        </w:rPr>
-      </w:pPr>
-      <w:r>
-        <w:rPr>
-          <w:rFonts w:ascii="Verdana" w:hAnsi="Verdana" w:cs="Times New Roman" w:eastAsia="Times New Roman"/>
-          <w:b/>
-          <w:bCs/>
-          <w:color w:val="000000"/>
-          <w:sz w:val="17"/>
-          <w:szCs w:val="17"/>
-          <w:shd w:val="clear" w:color="auto" w:fill="FFFFFF"/>
-        </w:rPr>
-        <w:t xml:space="preserve">6.When do SmartNode payments go out and how much?</w:t>
-      </w:r>
-    </w:p>
-    <w:p>
-      <w:pPr>
-        <w:spacing w:before="180" w:after="180" w:line="240" w:lineRule="auto"/>
-        <w:rPr>
-          <w:rFonts w:ascii="Times New Roman" w:eastAsia="Times New Roman" w:hAnsi="Times New Roman" w:cs="Times New Roman"/>
-          <w:sz w:val="24"/>
-          <w:szCs w:val="24"/>
-        </w:rPr>
-      </w:pPr>
-      <w:r>
-        <w:rPr>
-          <w:rFonts w:ascii="Arial" w:hAnsi="Arial" w:cs="Arial" w:eastAsia="Times New Roman"/>
-          <w:color w:val="252525"/>
-          <w:sz w:val="21"/>
-          <w:szCs w:val="21"/>
-          <w:shd w:val="clear" w:color="auto" w:fill="F8F8F8"/>
-        </w:rPr>
-        <w:t xml:space="preserve">Starting with Block 545005. Payments take about approximately two days (based on the current node count). Each payment is about ~24 SMART and reduces a little over time.</w:t>
-      </w:r>
-    </w:p>
-    <w:p>
-      <w:pPr>
-        <w:spacing w:before="180" w:after="180" w:line="240" w:lineRule="auto"/>
-        <w:rPr>
-          <w:rFonts w:ascii="Times New Roman" w:eastAsia="Times New Roman" w:hAnsi="Times New Roman" w:cs="Times New Roman"/>
-          <w:sz w:val="24"/>
-          <w:szCs w:val="24"/>
-        </w:rPr>
-      </w:pPr>
-      <w:r>
-        <w:rPr>
-          <w:rFonts w:ascii="Verdana" w:hAnsi="Verdana" w:cs="Times New Roman" w:eastAsia="Times New Roman"/>
-          <w:b/>
-          <w:bCs/>
-          <w:color w:val="000000"/>
-          <w:sz w:val="17"/>
-          <w:szCs w:val="17"/>
-          <w:shd w:val="clear" w:color="auto" w:fill="FFFFFF"/>
-        </w:rPr>
-        <w:t xml:space="preserve">7.What address receives the SmartNodes payments?</w:t>
-      </w:r>
-    </w:p>
-    <w:p>
-      <w:pPr>
-        <w:spacing w:before="180" w:after="180" w:line="240" w:lineRule="auto"/>
-        <w:rPr>
-          <w:rFonts w:ascii="Times New Roman" w:eastAsia="Times New Roman" w:hAnsi="Times New Roman" w:cs="Times New Roman"/>
-          <w:sz w:val="24"/>
-          <w:szCs w:val="24"/>
-        </w:rPr>
-      </w:pPr>
-      <w:r>
-        <w:rPr>
-          <w:rFonts w:ascii="Arial" w:hAnsi="Arial" w:cs="Arial" w:eastAsia="Times New Roman"/>
-          <w:color w:val="000000"/>
-          <w:sz w:val="21"/>
-          <w:szCs w:val="21"/>
-          <w:shd w:val="clear" w:color="auto" w:fill="F8F8F8"/>
-        </w:rPr>
-        <w:t xml:space="preserve">Same address that have 10000 smartcash in 1 input</w:t>
-      </w:r>
-    </w:p>
-    <w:p>
-      <w:pPr>
-        <w:spacing w:before="180" w:after="180" w:line="240" w:lineRule="auto"/>
-        <w:rPr>
-          <w:rFonts w:ascii="Times New Roman" w:eastAsia="Times New Roman" w:hAnsi="Times New Roman" w:cs="Times New Roman"/>
-          <w:sz w:val="24"/>
-          <w:szCs w:val="24"/>
-        </w:rPr>
-      </w:pPr>
-      <w:r>
-        <w:rPr>
-          <w:rFonts w:ascii="Verdana" w:hAnsi="Verdana" w:cs="Times New Roman" w:eastAsia="Times New Roman"/>
-          <w:b/>
-          <w:bCs/>
-          <w:color w:val="000000"/>
-          <w:sz w:val="17"/>
-          <w:szCs w:val="17"/>
-          <w:shd w:val="clear" w:color="auto" w:fill="FFFFFF"/>
-        </w:rPr>
-        <w:t xml:space="preserve">8. Do I have to leave my desktop wallet running?</w:t>
-      </w:r>
-    </w:p>
-    <w:p>
-      <w:pPr>
-        <w:spacing w:before="180" w:after="180" w:line="240" w:lineRule="auto"/>
-        <w:rPr>
-          <w:rFonts w:ascii="Times New Roman" w:eastAsia="Times New Roman" w:hAnsi="Times New Roman" w:cs="Times New Roman"/>
-          <w:sz w:val="24"/>
-          <w:szCs w:val="24"/>
-        </w:rPr>
-      </w:pPr>
-      <w:r>
-        <w:rPr>
-          <w:rFonts w:ascii="Arial" w:hAnsi="Arial" w:cs="Arial" w:eastAsia="Times New Roman"/>
-          <w:color w:val="000000"/>
-          <w:sz w:val="21"/>
-          <w:szCs w:val="21"/>
-          <w:shd w:val="clear" w:color="auto" w:fill="F8F8F8"/>
-        </w:rPr>
-        <w:t xml:space="preserve">No, only VPS need to run 24/7</w:t>
-      </w:r>
-    </w:p>
-    <w:p>
-      <w:pPr>
-        <w:spacing w:before="180" w:after="180" w:line="240" w:lineRule="auto"/>
-        <w:rPr>
-          <w:rFonts w:ascii="Times New Roman" w:eastAsia="Times New Roman" w:hAnsi="Times New Roman" w:cs="Times New Roman"/>
-          <w:sz w:val="24"/>
-          <w:szCs w:val="24"/>
-        </w:rPr>
-      </w:pPr>
-      <w:r>
-        <w:rPr>
-          <w:rFonts w:ascii="Verdana" w:hAnsi="Verdana" w:cs="Times New Roman" w:eastAsia="Times New Roman"/>
-          <w:b/>
-          <w:bCs/>
-          <w:color w:val="000000"/>
-          <w:sz w:val="17"/>
-          <w:szCs w:val="17"/>
-          <w:shd w:val="clear" w:color="auto" w:fill="FFFFFF"/>
-        </w:rPr>
-        <w:t xml:space="preserve">9.What happen when public IP of VPS changed?</w:t>
-      </w:r>
-    </w:p>
-    <w:p>
-      <w:pPr>
-        <w:spacing w:before="180" w:after="180" w:line="240" w:lineRule="auto"/>
-        <w:rPr>
-          <w:rFonts w:ascii="Times New Roman" w:eastAsia="Times New Roman" w:hAnsi="Times New Roman" w:cs="Times New Roman"/>
-          <w:sz w:val="24"/>
-          <w:szCs w:val="24"/>
-        </w:rPr>
-      </w:pPr>
-      <w:r>
-        <w:rPr>
-          <w:rFonts w:ascii="Arial" w:hAnsi="Arial" w:cs="Arial" w:eastAsia="Times New Roman"/>
-          <w:color w:val="000000"/>
-          <w:sz w:val="21"/>
-          <w:szCs w:val="21"/>
-          <w:shd w:val="clear" w:color="auto" w:fill="F8F8F8"/>
-        </w:rPr>
-        <w:t xml:space="preserve">VPS should have a static IP that never changes. If you move to a new VPS, then follow the setup guide and generate a new smartnode key, update local smartnode.conf and remote smartcash.conf</w:t>
-      </w:r>
-    </w:p>
-    <w:p>
-      <w:pPr>
-        <w:spacing w:before="180" w:after="180" w:line="240" w:lineRule="auto"/>
-        <w:rPr>
-          <w:rFonts w:ascii="Times New Roman" w:eastAsia="Times New Roman" w:hAnsi="Times New Roman" w:cs="Times New Roman"/>
-          <w:sz w:val="24"/>
-          <w:szCs w:val="24"/>
-        </w:rPr>
-      </w:pPr>
-      <w:r>
-        <w:rPr>
-          <w:rFonts w:ascii="Verdana" w:hAnsi="Verdana" w:cs="Times New Roman" w:eastAsia="Times New Roman"/>
-          <w:b/>
-          <w:bCs/>
-          <w:color w:val="000000"/>
-          <w:sz w:val="17"/>
-          <w:szCs w:val="17"/>
-          <w:shd w:val="clear" w:color="auto" w:fill="FFFFFF"/>
-        </w:rPr>
-        <w:t xml:space="preserve">10.Where do I get further support regarding SmartNodes?</w:t>
-      </w:r>
-    </w:p>
-    <w:p>
-      <w:pPr>
-        <w:spacing w:before="180" w:after="180" w:line="240" w:lineRule="auto"/>
-        <w:rPr>
-          <w:rFonts w:ascii="Times New Roman" w:eastAsia="Times New Roman" w:hAnsi="Times New Roman" w:cs="Times New Roman"/>
-          <w:sz w:val="24"/>
-          <w:szCs w:val="24"/>
-        </w:rPr>
-      </w:pPr>
-      <w:r>
-        <w:rPr>
-          <w:rFonts w:ascii="Arial" w:hAnsi="Arial" w:cs="Arial" w:eastAsia="Times New Roman"/>
-          <w:color w:val="252525"/>
-          <w:sz w:val="17"/>
-          <w:szCs w:val="17"/>
-          <w:shd w:val="clear" w:color="auto" w:fill="F8F8F8"/>
-        </w:rPr>
-        <w:t xml:space="preserve">Please visit </w:t>
-      </w:r>
-      <w:hyperlink r:id="rId7" w:history="1">
-        <w:r>
-          <w:rPr>
-            <w:rFonts w:ascii="Arial" w:hAnsi="Arial" w:cs="Arial" w:eastAsia="Times New Roman"/>
-            <w:b/>
-            <w:bCs/>
-            <w:color w:val="F4B517"/>
-            <w:sz w:val="17"/>
-            <w:szCs w:val="17"/>
-            <w:u w:val="single"/>
-            <w:shd w:val="clear" w:color="auto" w:fill="F8F8F8"/>
-          </w:rPr>
-          <w:t xml:space="preserve">#smartnodes on Discord</w:t>
-        </w:r>
-      </w:hyperlink>
-      <w:r>
-        <w:rPr>
-          <w:rFonts w:ascii="Arial" w:hAnsi="Arial" w:cs="Arial" w:eastAsia="Times New Roman"/>
-          <w:color w:val="252525"/>
-          <w:sz w:val="17"/>
-          <w:szCs w:val="17"/>
-          <w:shd w:val="clear" w:color="auto" w:fill="F8F8F8"/>
-        </w:rPr>
-        <w:t xml:space="preserve">, follow </w:t>
-      </w:r>
-      <w:hyperlink r:id="rId8" w:history="1">
-        <w:r>
-          <w:rPr>
-            <w:rFonts w:ascii="Arial" w:hAnsi="Arial" w:cs="Arial" w:eastAsia="Times New Roman"/>
-            <w:b/>
-            <w:bCs/>
-            <w:color w:val="F4B517"/>
-            <w:sz w:val="17"/>
-            <w:szCs w:val="17"/>
-            <w:u w:val="single"/>
-            <w:shd w:val="clear" w:color="auto" w:fill="F8F8F8"/>
-          </w:rPr>
-          <w:t xml:space="preserve">SmartCash support on Twitter</w:t>
-        </w:r>
-      </w:hyperlink>
-      <w:r>
-        <w:rPr>
-          <w:rFonts w:ascii="Arial" w:hAnsi="Arial" w:cs="Arial" w:eastAsia="Times New Roman"/>
-          <w:color w:val="252525"/>
-          <w:sz w:val="17"/>
-          <w:szCs w:val="17"/>
-          <w:shd w:val="clear" w:color="auto" w:fill="F8F8F8"/>
-        </w:rPr>
-        <w:t xml:space="preserve"> or consult our </w:t>
-      </w:r>
-      <w:hyperlink r:id="rId9" w:history="1">
-        <w:r>
-          <w:rPr>
-            <w:rFonts w:ascii="Arial" w:hAnsi="Arial" w:cs="Arial" w:eastAsia="Times New Roman"/>
-            <w:b/>
-            <w:bCs/>
-            <w:color w:val="F4B517"/>
-            <w:sz w:val="17"/>
-            <w:szCs w:val="17"/>
-            <w:u w:val="single"/>
-            <w:shd w:val="clear" w:color="auto" w:fill="F8F8F8"/>
-          </w:rPr>
-          <w:t xml:space="preserve">SmartCash support platform</w:t>
-        </w:r>
-      </w:hyperlink>
-    </w:p>
-    <w:p>
-      <w:pPr>
-        <w:spacing w:after="0" w:line="240" w:lineRule="auto"/>
-        <w:rPr>
-          <w:rFonts w:ascii="Times New Roman" w:eastAsia="Times New Roman" w:hAnsi="Times New Roman" w:cs="Times New Roman"/>
-          <w:sz w:val="24"/>
-          <w:szCs w:val="24"/>
-        </w:rPr>
-      </w:pPr>
-      <w:r>
-        <w:rPr>
-          <w:rFonts w:ascii="Verdana" w:hAnsi="Verdana" w:cs="Times New Roman" w:eastAsia="Times New Roman"/>
-          <w:b/>
-          <w:bCs/>
-          <w:color w:val="000000"/>
-          <w:sz w:val="17"/>
-          <w:szCs w:val="17"/>
-          <w:shd w:val="clear" w:color="auto" w:fill="FFFFFF"/>
-        </w:rPr>
-        <w:t xml:space="preserve">11.Setup cronjob to clear debug.log</w:t>
-      </w:r>
     </w:p>
     <w:p/>
     <w:sectPr>
@@ -2786,6 +1959,7 @@
     <w:lsdException w:name="HTML Sample" w:semiHidden="1" w:unhideWhenUsed="1"/>
     <w:lsdException w:name="HTML Typewriter" w:semiHidden="1" w:unhideWhenUsed="1"/>
     <w:lsdException w:name="HTML Variable" w:semiHidden="1" w:unhideWhenUsed="1"/>
+    <w:lsdException w:name="Normal Table" w:semiHidden="1" w:unhideWhenUsed="1"/>
     <w:lsdException w:name="annotation subject" w:semiHidden="1" w:unhideWhenUsed="1"/>
     <w:lsdException w:name="No List" w:semiHidden="1" w:unhideWhenUsed="1"/>
     <w:lsdException w:name="Outline List 1" w:semiHidden="1" w:unhideWhenUsed="1"/>
@@ -2829,8 +2003,10 @@
     <w:lsdException w:name="Table Elegant" w:semiHidden="1" w:unhideWhenUsed="1"/>
     <w:lsdException w:name="Table Professional" w:semiHidden="1" w:unhideWhenUsed="1"/>
     <w:lsdException w:name="Table Subtle 1" w:semiHidden="1" w:unhideWhenUsed="1"/>
+    <w:lsdException w:name="Table Subtle 2" w:semiHidden="1" w:unhideWhenUsed="1"/>
     <w:lsdException w:name="Table Web 1" w:semiHidden="1" w:unhideWhenUsed="1"/>
     <w:lsdException w:name="Table Web 2" w:semiHidden="1" w:unhideWhenUsed="1"/>
+    <w:lsdException w:name="Table Web 3" w:semiHidden="1" w:unhideWhenUsed="1"/>
     <w:lsdException w:name="Balloon Text" w:semiHidden="1" w:unhideWhenUsed="1"/>
     <w:lsdException w:name="Table Grid" w:uiPriority="39"/>
     <w:lsdException w:name="Table Theme" w:semiHidden="1" w:unhideWhenUsed="1"/>

</xml_diff>